<commit_message>
Some preliminary changes getting ready to cut two pop models over to Markov chains.
</commit_message>
<xml_diff>
--- a/docs/EmployingMarkovChains.docx
+++ b/docs/EmployingMarkovChains.docx
@@ -6,7 +6,7 @@
       <w:pPr>
         <w:pStyle w:val="Heading1"/>
       </w:pPr>
-      <w:bookmarkStart w:id="0" w:name="_Toc461149797"/>
+      <w:bookmarkStart w:id="0" w:name="_Toc461152735"/>
       <w:r>
         <w:t>Employing Markov Chains as a Generic Agent-based Modeling Pattern</w:t>
       </w:r>
@@ -36,6 +36,9 @@
       <w:r>
         <w:t>St. Joseph’s College</w:t>
       </w:r>
+      <w:r>
+        <w:t>, New York</w:t>
+      </w:r>
     </w:p>
     <w:p>
       <w:pPr>
@@ -57,6 +60,11 @@
       <w:r>
         <w:t>St. Joseph’s College</w:t>
       </w:r>
+      <w:r>
+        <w:t>, New York</w:t>
+      </w:r>
+      <w:bookmarkStart w:id="1" w:name="_GoBack"/>
+      <w:bookmarkEnd w:id="1"/>
     </w:p>
     <w:p>
       <w:pPr>
@@ -123,6 +131,15 @@
     </w:p>
     <w:sdt>
       <w:sdtPr>
+        <w:rPr>
+          <w:rFonts w:ascii="Times New Roman" w:eastAsia="Times New Roman" w:hAnsi="Times New Roman" w:cs="Times New Roman"/>
+          <w:b w:val="0"/>
+          <w:bCs w:val="0"/>
+          <w:color w:val="auto"/>
+          <w:sz w:val="24"/>
+          <w:szCs w:val="24"/>
+          <w:lang w:eastAsia="ja-JP" w:bidi="en-US"/>
+        </w:rPr>
         <w:id w:val="-1610895498"/>
         <w:docPartObj>
           <w:docPartGallery w:val="Table of Contents"/>
@@ -131,12 +148,7 @@
       </w:sdtPr>
       <w:sdtEndPr>
         <w:rPr>
-          <w:rFonts w:ascii="Times New Roman" w:eastAsia="Times New Roman" w:hAnsi="Times New Roman" w:cs="Times New Roman"/>
           <w:noProof/>
-          <w:color w:val="auto"/>
-          <w:sz w:val="24"/>
-          <w:szCs w:val="24"/>
-          <w:lang w:eastAsia="ja-JP" w:bidi="en-US"/>
         </w:rPr>
       </w:sdtEndPr>
       <w:sdtContent>
@@ -155,7 +167,10 @@
               <w:tab w:val="right" w:leader="dot" w:pos="9350"/>
             </w:tabs>
             <w:rPr>
+              <w:rFonts w:eastAsiaTheme="minorEastAsia" w:cstheme="minorBidi"/>
+              <w:b w:val="0"/>
               <w:noProof/>
+              <w:lang w:eastAsia="en-US" w:bidi="ar-SA"/>
             </w:rPr>
           </w:pPr>
           <w:r>
@@ -173,7 +188,7 @@
             </w:rPr>
             <w:fldChar w:fldCharType="separate"/>
           </w:r>
-          <w:hyperlink w:anchor="_Toc461149797" w:history="1">
+          <w:hyperlink w:anchor="_Toc461152735" w:history="1">
             <w:r>
               <w:rPr>
                 <w:rStyle w:val="Hyperlink"/>
@@ -200,7 +215,7 @@
                 <w:noProof/>
                 <w:webHidden/>
               </w:rPr>
-              <w:instrText xml:space="preserve"> PAGEREF _Toc461149797 \h </w:instrText>
+              <w:instrText xml:space="preserve"> PAGEREF _Toc461152735 \h </w:instrText>
             </w:r>
             <w:r>
               <w:rPr>
@@ -238,10 +253,15 @@
               <w:tab w:val="right" w:leader="dot" w:pos="9350"/>
             </w:tabs>
             <w:rPr>
+              <w:rFonts w:eastAsiaTheme="minorEastAsia" w:cstheme="minorBidi"/>
+              <w:b w:val="0"/>
               <w:noProof/>
+              <w:sz w:val="24"/>
+              <w:szCs w:val="24"/>
+              <w:lang w:eastAsia="en-US" w:bidi="ar-SA"/>
             </w:rPr>
           </w:pPr>
-          <w:hyperlink w:anchor="_Toc461149798" w:history="1">
+          <w:hyperlink w:anchor="_Toc461152736" w:history="1">
             <w:r>
               <w:rPr>
                 <w:rStyle w:val="Hyperlink"/>
@@ -268,7 +288,7 @@
                 <w:noProof/>
                 <w:webHidden/>
               </w:rPr>
-              <w:instrText xml:space="preserve"> PAGEREF _Toc461149798 \h </w:instrText>
+              <w:instrText xml:space="preserve"> PAGEREF _Toc461152736 \h </w:instrText>
             </w:r>
             <w:r>
               <w:rPr>
@@ -288,7 +308,7 @@
                 <w:noProof/>
                 <w:webHidden/>
               </w:rPr>
-              <w:t>3</w:t>
+              <w:t>4</w:t>
             </w:r>
             <w:r>
               <w:rPr>
@@ -306,10 +326,15 @@
               <w:tab w:val="right" w:leader="dot" w:pos="9350"/>
             </w:tabs>
             <w:rPr>
+              <w:rFonts w:eastAsiaTheme="minorEastAsia" w:cstheme="minorBidi"/>
+              <w:b w:val="0"/>
               <w:noProof/>
+              <w:sz w:val="24"/>
+              <w:szCs w:val="24"/>
+              <w:lang w:eastAsia="en-US" w:bidi="ar-SA"/>
             </w:rPr>
           </w:pPr>
-          <w:hyperlink w:anchor="_Toc461149799" w:history="1">
+          <w:hyperlink w:anchor="_Toc461152737" w:history="1">
             <w:r>
               <w:rPr>
                 <w:rStyle w:val="Hyperlink"/>
@@ -336,7 +361,7 @@
                 <w:noProof/>
                 <w:webHidden/>
               </w:rPr>
-              <w:instrText xml:space="preserve"> PAGEREF _Toc461149799 \h </w:instrText>
+              <w:instrText xml:space="preserve"> PAGEREF _Toc461152737 \h </w:instrText>
             </w:r>
             <w:r>
               <w:rPr>
@@ -374,10 +399,15 @@
               <w:tab w:val="right" w:leader="dot" w:pos="9350"/>
             </w:tabs>
             <w:rPr>
+              <w:rFonts w:eastAsiaTheme="minorEastAsia" w:cstheme="minorBidi"/>
+              <w:b w:val="0"/>
               <w:noProof/>
+              <w:sz w:val="24"/>
+              <w:szCs w:val="24"/>
+              <w:lang w:eastAsia="en-US" w:bidi="ar-SA"/>
             </w:rPr>
           </w:pPr>
-          <w:hyperlink w:anchor="_Toc461149800" w:history="1">
+          <w:hyperlink w:anchor="_Toc461152738" w:history="1">
             <w:r>
               <w:rPr>
                 <w:rStyle w:val="Hyperlink"/>
@@ -404,7 +434,7 @@
                 <w:noProof/>
                 <w:webHidden/>
               </w:rPr>
-              <w:instrText xml:space="preserve"> PAGEREF _Toc461149800 \h </w:instrText>
+              <w:instrText xml:space="preserve"> PAGEREF _Toc461152738 \h </w:instrText>
             </w:r>
             <w:r>
               <w:rPr>
@@ -424,7 +454,151 @@
                 <w:noProof/>
                 <w:webHidden/>
               </w:rPr>
-              <w:t>4</w:t>
+              <w:t>5</w:t>
+            </w:r>
+            <w:r>
+              <w:rPr>
+                <w:noProof/>
+                <w:webHidden/>
+              </w:rPr>
+              <w:fldChar w:fldCharType="end"/>
+            </w:r>
+          </w:hyperlink>
+        </w:p>
+        <w:p>
+          <w:pPr>
+            <w:pStyle w:val="TOC3"/>
+            <w:tabs>
+              <w:tab w:val="right" w:leader="dot" w:pos="9350"/>
+            </w:tabs>
+            <w:rPr>
+              <w:rFonts w:eastAsiaTheme="minorEastAsia" w:cstheme="minorBidi"/>
+              <w:noProof/>
+              <w:sz w:val="24"/>
+              <w:szCs w:val="24"/>
+              <w:lang w:eastAsia="en-US" w:bidi="ar-SA"/>
+            </w:rPr>
+          </w:pPr>
+          <w:hyperlink w:anchor="_Toc461152739" w:history="1">
+            <w:r>
+              <w:rPr>
+                <w:rStyle w:val="Hyperlink"/>
+                <w:noProof/>
+              </w:rPr>
+              <w:t>The “Prehension” as an Abstract Entity in Our Models</w:t>
+            </w:r>
+            <w:r>
+              <w:rPr>
+                <w:noProof/>
+                <w:webHidden/>
+              </w:rPr>
+              <w:tab/>
+            </w:r>
+            <w:r>
+              <w:rPr>
+                <w:noProof/>
+                <w:webHidden/>
+              </w:rPr>
+              <w:fldChar w:fldCharType="begin"/>
+            </w:r>
+            <w:r>
+              <w:rPr>
+                <w:noProof/>
+                <w:webHidden/>
+              </w:rPr>
+              <w:instrText xml:space="preserve"> PAGEREF _Toc461152739 \h </w:instrText>
+            </w:r>
+            <w:r>
+              <w:rPr>
+                <w:noProof/>
+                <w:webHidden/>
+              </w:rPr>
+            </w:r>
+            <w:r>
+              <w:rPr>
+                <w:noProof/>
+                <w:webHidden/>
+              </w:rPr>
+              <w:fldChar w:fldCharType="separate"/>
+            </w:r>
+            <w:r>
+              <w:rPr>
+                <w:noProof/>
+                <w:webHidden/>
+              </w:rPr>
+              <w:t>5</w:t>
+            </w:r>
+            <w:r>
+              <w:rPr>
+                <w:noProof/>
+                <w:webHidden/>
+              </w:rPr>
+              <w:fldChar w:fldCharType="end"/>
+            </w:r>
+          </w:hyperlink>
+        </w:p>
+        <w:p>
+          <w:pPr>
+            <w:pStyle w:val="TOC3"/>
+            <w:tabs>
+              <w:tab w:val="right" w:leader="dot" w:pos="9350"/>
+            </w:tabs>
+            <w:rPr>
+              <w:rFonts w:eastAsiaTheme="minorEastAsia" w:cstheme="minorBidi"/>
+              <w:noProof/>
+              <w:sz w:val="24"/>
+              <w:szCs w:val="24"/>
+              <w:lang w:eastAsia="en-US" w:bidi="ar-SA"/>
+            </w:rPr>
+          </w:pPr>
+          <w:hyperlink w:anchor="_Toc461152740" w:history="1">
+            <w:r>
+              <w:rPr>
+                <w:rStyle w:val="Hyperlink"/>
+                <w:noProof/>
+              </w:rPr>
+              <w:t>The Meaning of Prehensions</w:t>
+            </w:r>
+            <w:r>
+              <w:rPr>
+                <w:noProof/>
+                <w:webHidden/>
+              </w:rPr>
+              <w:tab/>
+            </w:r>
+            <w:r>
+              <w:rPr>
+                <w:noProof/>
+                <w:webHidden/>
+              </w:rPr>
+              <w:fldChar w:fldCharType="begin"/>
+            </w:r>
+            <w:r>
+              <w:rPr>
+                <w:noProof/>
+                <w:webHidden/>
+              </w:rPr>
+              <w:instrText xml:space="preserve"> PAGEREF _Toc461152740 \h </w:instrText>
+            </w:r>
+            <w:r>
+              <w:rPr>
+                <w:noProof/>
+                <w:webHidden/>
+              </w:rPr>
+            </w:r>
+            <w:r>
+              <w:rPr>
+                <w:noProof/>
+                <w:webHidden/>
+              </w:rPr>
+              <w:fldChar w:fldCharType="separate"/>
+            </w:r>
+            <w:r>
+              <w:rPr>
+                <w:noProof/>
+                <w:webHidden/>
+              </w:rPr>
+              <w:t>6</w:t>
             </w:r>
             <w:r>
               <w:rPr>
@@ -442,10 +616,15 @@
               <w:tab w:val="right" w:leader="dot" w:pos="9350"/>
             </w:tabs>
             <w:rPr>
+              <w:rFonts w:eastAsiaTheme="minorEastAsia" w:cstheme="minorBidi"/>
+              <w:b w:val="0"/>
               <w:noProof/>
+              <w:sz w:val="24"/>
+              <w:szCs w:val="24"/>
+              <w:lang w:eastAsia="en-US" w:bidi="ar-SA"/>
             </w:rPr>
           </w:pPr>
-          <w:hyperlink w:anchor="_Toc461149801" w:history="1">
+          <w:hyperlink w:anchor="_Toc461152741" w:history="1">
             <w:r>
               <w:rPr>
                 <w:rStyle w:val="Hyperlink"/>
@@ -472,7 +651,7 @@
                 <w:noProof/>
                 <w:webHidden/>
               </w:rPr>
-              <w:instrText xml:space="preserve"> PAGEREF _Toc461149801 \h </w:instrText>
+              <w:instrText xml:space="preserve"> PAGEREF _Toc461152741 \h </w:instrText>
             </w:r>
             <w:r>
               <w:rPr>
@@ -492,7 +671,295 @@
                 <w:noProof/>
                 <w:webHidden/>
               </w:rPr>
-              <w:t>4</w:t>
+              <w:t>7</w:t>
+            </w:r>
+            <w:r>
+              <w:rPr>
+                <w:noProof/>
+                <w:webHidden/>
+              </w:rPr>
+              <w:fldChar w:fldCharType="end"/>
+            </w:r>
+          </w:hyperlink>
+        </w:p>
+        <w:p>
+          <w:pPr>
+            <w:pStyle w:val="TOC3"/>
+            <w:tabs>
+              <w:tab w:val="right" w:leader="dot" w:pos="9350"/>
+            </w:tabs>
+            <w:rPr>
+              <w:rFonts w:eastAsiaTheme="minorEastAsia" w:cstheme="minorBidi"/>
+              <w:noProof/>
+              <w:sz w:val="24"/>
+              <w:szCs w:val="24"/>
+              <w:lang w:eastAsia="en-US" w:bidi="ar-SA"/>
+            </w:rPr>
+          </w:pPr>
+          <w:hyperlink w:anchor="_Toc461152742" w:history="1">
+            <w:r>
+              <w:rPr>
+                <w:rStyle w:val="Hyperlink"/>
+                <w:noProof/>
+              </w:rPr>
+              <w:t>Forest Fire Model</w:t>
+            </w:r>
+            <w:r>
+              <w:rPr>
+                <w:noProof/>
+                <w:webHidden/>
+              </w:rPr>
+              <w:tab/>
+            </w:r>
+            <w:r>
+              <w:rPr>
+                <w:noProof/>
+                <w:webHidden/>
+              </w:rPr>
+              <w:fldChar w:fldCharType="begin"/>
+            </w:r>
+            <w:r>
+              <w:rPr>
+                <w:noProof/>
+                <w:webHidden/>
+              </w:rPr>
+              <w:instrText xml:space="preserve"> PAGEREF _Toc461152742 \h </w:instrText>
+            </w:r>
+            <w:r>
+              <w:rPr>
+                <w:noProof/>
+                <w:webHidden/>
+              </w:rPr>
+            </w:r>
+            <w:r>
+              <w:rPr>
+                <w:noProof/>
+                <w:webHidden/>
+              </w:rPr>
+              <w:fldChar w:fldCharType="separate"/>
+            </w:r>
+            <w:r>
+              <w:rPr>
+                <w:noProof/>
+                <w:webHidden/>
+              </w:rPr>
+              <w:t>7</w:t>
+            </w:r>
+            <w:r>
+              <w:rPr>
+                <w:noProof/>
+                <w:webHidden/>
+              </w:rPr>
+              <w:fldChar w:fldCharType="end"/>
+            </w:r>
+          </w:hyperlink>
+        </w:p>
+        <w:p>
+          <w:pPr>
+            <w:pStyle w:val="TOC3"/>
+            <w:tabs>
+              <w:tab w:val="right" w:leader="dot" w:pos="9350"/>
+            </w:tabs>
+            <w:rPr>
+              <w:rFonts w:eastAsiaTheme="minorEastAsia" w:cstheme="minorBidi"/>
+              <w:noProof/>
+              <w:sz w:val="24"/>
+              <w:szCs w:val="24"/>
+              <w:lang w:eastAsia="en-US" w:bidi="ar-SA"/>
+            </w:rPr>
+          </w:pPr>
+          <w:hyperlink w:anchor="_Toc461152743" w:history="1">
+            <w:r>
+              <w:rPr>
+                <w:rStyle w:val="Hyperlink"/>
+                <w:noProof/>
+              </w:rPr>
+              <w:t>Abelian Sandpile Model</w:t>
+            </w:r>
+            <w:r>
+              <w:rPr>
+                <w:noProof/>
+                <w:webHidden/>
+              </w:rPr>
+              <w:tab/>
+            </w:r>
+            <w:r>
+              <w:rPr>
+                <w:noProof/>
+                <w:webHidden/>
+              </w:rPr>
+              <w:fldChar w:fldCharType="begin"/>
+            </w:r>
+            <w:r>
+              <w:rPr>
+                <w:noProof/>
+                <w:webHidden/>
+              </w:rPr>
+              <w:instrText xml:space="preserve"> PAGEREF _Toc461152743 \h </w:instrText>
+            </w:r>
+            <w:r>
+              <w:rPr>
+                <w:noProof/>
+                <w:webHidden/>
+              </w:rPr>
+            </w:r>
+            <w:r>
+              <w:rPr>
+                <w:noProof/>
+                <w:webHidden/>
+              </w:rPr>
+              <w:fldChar w:fldCharType="separate"/>
+            </w:r>
+            <w:r>
+              <w:rPr>
+                <w:noProof/>
+                <w:webHidden/>
+              </w:rPr>
+              <w:t>7</w:t>
+            </w:r>
+            <w:r>
+              <w:rPr>
+                <w:noProof/>
+                <w:webHidden/>
+              </w:rPr>
+              <w:fldChar w:fldCharType="end"/>
+            </w:r>
+          </w:hyperlink>
+        </w:p>
+        <w:p>
+          <w:pPr>
+            <w:pStyle w:val="TOC3"/>
+            <w:tabs>
+              <w:tab w:val="right" w:leader="dot" w:pos="9350"/>
+            </w:tabs>
+            <w:rPr>
+              <w:rFonts w:eastAsiaTheme="minorEastAsia" w:cstheme="minorBidi"/>
+              <w:noProof/>
+              <w:sz w:val="24"/>
+              <w:szCs w:val="24"/>
+              <w:lang w:eastAsia="en-US" w:bidi="ar-SA"/>
+            </w:rPr>
+          </w:pPr>
+          <w:hyperlink w:anchor="_Toc461152744" w:history="1">
+            <w:r>
+              <w:rPr>
+                <w:rStyle w:val="Hyperlink"/>
+                <w:noProof/>
+              </w:rPr>
+              <w:t>Adam Smith’s Fashion Model</w:t>
+            </w:r>
+            <w:r>
+              <w:rPr>
+                <w:noProof/>
+                <w:webHidden/>
+              </w:rPr>
+              <w:tab/>
+            </w:r>
+            <w:r>
+              <w:rPr>
+                <w:noProof/>
+                <w:webHidden/>
+              </w:rPr>
+              <w:fldChar w:fldCharType="begin"/>
+            </w:r>
+            <w:r>
+              <w:rPr>
+                <w:noProof/>
+                <w:webHidden/>
+              </w:rPr>
+              <w:instrText xml:space="preserve"> PAGEREF _Toc461152744 \h </w:instrText>
+            </w:r>
+            <w:r>
+              <w:rPr>
+                <w:noProof/>
+                <w:webHidden/>
+              </w:rPr>
+            </w:r>
+            <w:r>
+              <w:rPr>
+                <w:noProof/>
+                <w:webHidden/>
+              </w:rPr>
+              <w:fldChar w:fldCharType="separate"/>
+            </w:r>
+            <w:r>
+              <w:rPr>
+                <w:noProof/>
+                <w:webHidden/>
+              </w:rPr>
+              <w:t>8</w:t>
+            </w:r>
+            <w:r>
+              <w:rPr>
+                <w:noProof/>
+                <w:webHidden/>
+              </w:rPr>
+              <w:fldChar w:fldCharType="end"/>
+            </w:r>
+          </w:hyperlink>
+        </w:p>
+        <w:p>
+          <w:pPr>
+            <w:pStyle w:val="TOC3"/>
+            <w:tabs>
+              <w:tab w:val="right" w:leader="dot" w:pos="9350"/>
+            </w:tabs>
+            <w:rPr>
+              <w:rFonts w:eastAsiaTheme="minorEastAsia" w:cstheme="minorBidi"/>
+              <w:noProof/>
+              <w:sz w:val="24"/>
+              <w:szCs w:val="24"/>
+              <w:lang w:eastAsia="en-US" w:bidi="ar-SA"/>
+            </w:rPr>
+          </w:pPr>
+          <w:hyperlink w:anchor="_Toc461152745" w:history="1">
+            <w:r>
+              <w:rPr>
+                <w:rStyle w:val="Hyperlink"/>
+                <w:noProof/>
+              </w:rPr>
+              <w:t>Thomas Schelling’s Segregation Model</w:t>
+            </w:r>
+            <w:r>
+              <w:rPr>
+                <w:noProof/>
+                <w:webHidden/>
+              </w:rPr>
+              <w:tab/>
+            </w:r>
+            <w:r>
+              <w:rPr>
+                <w:noProof/>
+                <w:webHidden/>
+              </w:rPr>
+              <w:fldChar w:fldCharType="begin"/>
+            </w:r>
+            <w:r>
+              <w:rPr>
+                <w:noProof/>
+                <w:webHidden/>
+              </w:rPr>
+              <w:instrText xml:space="preserve"> PAGEREF _Toc461152745 \h </w:instrText>
+            </w:r>
+            <w:r>
+              <w:rPr>
+                <w:noProof/>
+                <w:webHidden/>
+              </w:rPr>
+            </w:r>
+            <w:r>
+              <w:rPr>
+                <w:noProof/>
+                <w:webHidden/>
+              </w:rPr>
+              <w:fldChar w:fldCharType="separate"/>
+            </w:r>
+            <w:r>
+              <w:rPr>
+                <w:noProof/>
+                <w:webHidden/>
+              </w:rPr>
+              <w:t>8</w:t>
             </w:r>
             <w:r>
               <w:rPr>
@@ -510,10 +977,15 @@
               <w:tab w:val="right" w:leader="dot" w:pos="9350"/>
             </w:tabs>
             <w:rPr>
+              <w:rFonts w:eastAsiaTheme="minorEastAsia" w:cstheme="minorBidi"/>
+              <w:b w:val="0"/>
               <w:noProof/>
+              <w:sz w:val="24"/>
+              <w:szCs w:val="24"/>
+              <w:lang w:eastAsia="en-US" w:bidi="ar-SA"/>
             </w:rPr>
           </w:pPr>
-          <w:hyperlink w:anchor="_Toc461149802" w:history="1">
+          <w:hyperlink w:anchor="_Toc461152746" w:history="1">
             <w:r>
               <w:rPr>
                 <w:rStyle w:val="Hyperlink"/>
@@ -540,7 +1012,7 @@
                 <w:noProof/>
                 <w:webHidden/>
               </w:rPr>
-              <w:instrText xml:space="preserve"> PAGEREF _Toc461149802 \h </w:instrText>
+              <w:instrText xml:space="preserve"> PAGEREF _Toc461152746 \h </w:instrText>
             </w:r>
             <w:r>
               <w:rPr>
@@ -560,7 +1032,7 @@
                 <w:noProof/>
                 <w:webHidden/>
               </w:rPr>
-              <w:t>4</w:t>
+              <w:t>8</w:t>
             </w:r>
             <w:r>
               <w:rPr>
@@ -578,10 +1050,15 @@
               <w:tab w:val="right" w:leader="dot" w:pos="9350"/>
             </w:tabs>
             <w:rPr>
+              <w:rFonts w:eastAsiaTheme="minorEastAsia" w:cstheme="minorBidi"/>
+              <w:b w:val="0"/>
               <w:noProof/>
+              <w:sz w:val="24"/>
+              <w:szCs w:val="24"/>
+              <w:lang w:eastAsia="en-US" w:bidi="ar-SA"/>
             </w:rPr>
           </w:pPr>
-          <w:hyperlink w:anchor="_Toc461149803" w:history="1">
+          <w:hyperlink w:anchor="_Toc461152747" w:history="1">
             <w:r>
               <w:rPr>
                 <w:rStyle w:val="Hyperlink"/>
@@ -608,7 +1085,7 @@
                 <w:noProof/>
                 <w:webHidden/>
               </w:rPr>
-              <w:instrText xml:space="preserve"> PAGEREF _Toc461149803 \h </w:instrText>
+              <w:instrText xml:space="preserve"> PAGEREF _Toc461152747 \h </w:instrText>
             </w:r>
             <w:r>
               <w:rPr>
@@ -628,7 +1105,7 @@
                 <w:noProof/>
                 <w:webHidden/>
               </w:rPr>
-              <w:t>6</w:t>
+              <w:t>9</w:t>
             </w:r>
             <w:r>
               <w:rPr>
@@ -674,11 +1151,11 @@
       <w:pPr>
         <w:pStyle w:val="Heading2"/>
       </w:pPr>
-      <w:bookmarkStart w:id="1" w:name="_Toc461149798"/>
+      <w:bookmarkStart w:id="2" w:name="_Toc461152736"/>
       <w:r>
         <w:t>Introduction</w:t>
       </w:r>
-      <w:bookmarkEnd w:id="1"/>
+      <w:bookmarkEnd w:id="2"/>
     </w:p>
     <w:p>
       <w:pPr>
@@ -750,11 +1227,11 @@
       <w:pPr>
         <w:pStyle w:val="Heading2"/>
       </w:pPr>
-      <w:bookmarkStart w:id="2" w:name="_Toc461149799"/>
+      <w:bookmarkStart w:id="3" w:name="_Toc461152737"/>
       <w:r>
         <w:t>I. Putting the Focus on Generic Programming</w:t>
       </w:r>
-      <w:bookmarkEnd w:id="2"/>
+      <w:bookmarkEnd w:id="3"/>
     </w:p>
     <w:p/>
     <w:p/>
@@ -766,17 +1243,18 @@
       <w:pPr>
         <w:pStyle w:val="Heading2"/>
       </w:pPr>
-      <w:bookmarkStart w:id="3" w:name="_Toc461149800"/>
+      <w:bookmarkStart w:id="4" w:name="_Toc461152738"/>
       <w:r>
         <w:t>II. Searching for the Right Paradigm</w:t>
       </w:r>
-      <w:bookmarkEnd w:id="3"/>
+      <w:bookmarkEnd w:id="4"/>
     </w:p>
     <w:p/>
     <w:p>
       <w:pPr>
         <w:pStyle w:val="Heading3"/>
       </w:pPr>
+      <w:bookmarkStart w:id="5" w:name="_Toc461152739"/>
       <w:r>
         <w:t>The “</w:t>
       </w:r>
@@ -791,25 +1269,373 @@
       <w:r>
         <w:t xml:space="preserve"> Entity in Our Models</w:t>
       </w:r>
+      <w:bookmarkEnd w:id="5"/>
     </w:p>
     <w:p/>
     <w:p>
       <w:r>
-        <w:t xml:space="preserve">Following Whitehead (2014), we call the elements of our </w:t>
-      </w:r>
-      <w:r>
-        <w:t>structure</w:t>
-      </w:r>
+        <w:t xml:space="preserve">Following Whitehead (2014), we call the elements of our structure </w:t>
+      </w:r>
+      <w:proofErr w:type="spellStart"/>
+      <w:r>
+        <w:t>prehensions</w:t>
+      </w:r>
+      <w:proofErr w:type="spellEnd"/>
+      <w:r>
+        <w:t xml:space="preserve">. A </w:t>
+      </w:r>
+      <w:proofErr w:type="spellStart"/>
+      <w:r>
+        <w:t>prehension</w:t>
+      </w:r>
+      <w:proofErr w:type="spellEnd"/>
+      <w:r>
+        <w:t xml:space="preserve"> can be roughly understood as a state of affairs in the world as seen from a particular point of view. (In this case the world is the world of our model [see Morgan 2012], but Whitehead views this as a useful metaphysics for the actual world.)</w:t>
+      </w:r>
+    </w:p>
+    <w:p>
+      <w:r>
+        <w:t xml:space="preserve">The operation </w:t>
+      </w:r>
+      <w:r>
+        <w:sym w:font="Symbol" w:char="F0C5"/>
+      </w:r>
+      <w:r>
+        <w:t>, which we will call “</w:t>
+      </w:r>
+      <w:proofErr w:type="spellStart"/>
+      <w:r>
+        <w:t>prehend</w:t>
+      </w:r>
+      <w:proofErr w:type="spellEnd"/>
+      <w:r>
+        <w:t xml:space="preserve">”, accepts two </w:t>
+      </w:r>
+      <w:proofErr w:type="spellStart"/>
+      <w:r>
+        <w:t>prehensions</w:t>
+      </w:r>
+      <w:proofErr w:type="spellEnd"/>
+      <w:r>
+        <w:t xml:space="preserve"> as arguments and produces a third </w:t>
+      </w:r>
+      <w:proofErr w:type="spellStart"/>
+      <w:r>
+        <w:t>prehension</w:t>
+      </w:r>
+      <w:proofErr w:type="spellEnd"/>
+      <w:r>
+        <w:t>.</w:t>
+      </w:r>
+    </w:p>
+    <w:p>
+      <w:r>
+        <w:t>Axioms:</w:t>
+      </w:r>
+    </w:p>
+    <w:p>
+      <w:r>
+        <w:t xml:space="preserve">Closure: Every </w:t>
+      </w:r>
+      <w:proofErr w:type="spellStart"/>
+      <w:r>
+        <w:t>prehending</w:t>
+      </w:r>
+      <w:proofErr w:type="spellEnd"/>
+      <w:r>
+        <w:t xml:space="preserve"> involving two </w:t>
+      </w:r>
+      <w:proofErr w:type="spellStart"/>
+      <w:r>
+        <w:t>prehensions</w:t>
+      </w:r>
+      <w:proofErr w:type="spellEnd"/>
+      <w:r>
+        <w:t xml:space="preserve"> will produce a </w:t>
+      </w:r>
+      <w:proofErr w:type="spellStart"/>
+      <w:r>
+        <w:t>prehension</w:t>
+      </w:r>
+      <w:proofErr w:type="spellEnd"/>
+      <w:r>
+        <w:t>.</w:t>
+      </w:r>
+    </w:p>
+    <w:p>
+      <w:r>
+        <w:t xml:space="preserve">Associativity: (a </w:t>
+      </w:r>
+      <w:r>
+        <w:sym w:font="Symbol" w:char="F0C5"/>
+      </w:r>
+      <w:r>
+        <w:t xml:space="preserve"> b) </w:t>
+      </w:r>
+      <w:r>
+        <w:sym w:font="Symbol" w:char="F0C5"/>
+      </w:r>
+      <w:r>
+        <w:t xml:space="preserve"> c = a </w:t>
+      </w:r>
+      <w:r>
+        <w:sym w:font="Symbol" w:char="F0C5"/>
+      </w:r>
+      <w:r>
+        <w:t xml:space="preserve"> (b </w:t>
+      </w:r>
+      <w:r>
+        <w:sym w:font="Symbol" w:char="F0C5"/>
+      </w:r>
+      <w:r>
+        <w:t xml:space="preserve"> c)</w:t>
+      </w:r>
+    </w:p>
+    <w:p>
+      <w:r>
+        <w:t xml:space="preserve">In a typical agent model, this will mean that we must ensure that, say, a neighborhood can interact with a neighborhood (b </w:t>
+      </w:r>
+      <w:r>
+        <w:sym w:font="Symbol" w:char="F0C5"/>
+      </w:r>
+      <w:r>
+        <w:t xml:space="preserve"> c), and then with an agent (a </w:t>
+      </w:r>
+      <w:r>
+        <w:sym w:font="Symbol" w:char="F0C5"/>
+      </w:r>
+      <w:r>
+        <w:t xml:space="preserve"> (b </w:t>
+      </w:r>
+      <w:r>
+        <w:sym w:font="Symbol" w:char="F0C5"/>
+      </w:r>
+      <w:r>
+        <w:t xml:space="preserve"> c)). Furthermore, this must produce an identical </w:t>
+      </w:r>
+      <w:proofErr w:type="spellStart"/>
+      <w:r>
+        <w:t>prehension</w:t>
+      </w:r>
+      <w:proofErr w:type="spellEnd"/>
+      <w:r>
+        <w:t xml:space="preserve"> to that produced by an agent interacting with one neighborhood and then another one ((a </w:t>
+      </w:r>
+      <w:r>
+        <w:sym w:font="Symbol" w:char="F0C5"/>
+      </w:r>
+      <w:r>
+        <w:t xml:space="preserve"> b) </w:t>
+      </w:r>
+      <w:r>
+        <w:sym w:font="Symbol" w:char="F0C5"/>
+      </w:r>
+      <w:r>
+        <w:t xml:space="preserve"> c).</w:t>
+      </w:r>
+    </w:p>
+    <w:p>
+      <w:r>
+        <w:t xml:space="preserve">Identity: Any </w:t>
+      </w:r>
+      <w:proofErr w:type="spellStart"/>
+      <w:r>
+        <w:t>prehension</w:t>
+      </w:r>
+      <w:proofErr w:type="spellEnd"/>
       <w:r>
         <w:t xml:space="preserve"> </w:t>
       </w:r>
       <w:proofErr w:type="spellStart"/>
       <w:r>
+        <w:t>prehending</w:t>
+      </w:r>
+      <w:proofErr w:type="spellEnd"/>
+      <w:r>
+        <w:t xml:space="preserve"> the null </w:t>
+      </w:r>
+      <w:proofErr w:type="spellStart"/>
+      <w:r>
+        <w:t>prehension</w:t>
+      </w:r>
+      <w:proofErr w:type="spellEnd"/>
+      <w:r>
+        <w:t xml:space="preserve"> produces itself.</w:t>
+      </w:r>
+    </w:p>
+    <w:p>
+      <w:proofErr w:type="spellStart"/>
+      <w:r>
+        <w:t>Invertibility</w:t>
+      </w:r>
+      <w:proofErr w:type="spellEnd"/>
+      <w:r>
+        <w:t xml:space="preserve">: For any </w:t>
+      </w:r>
+      <w:proofErr w:type="spellStart"/>
+      <w:r>
+        <w:t>prehension</w:t>
+      </w:r>
+      <w:proofErr w:type="spellEnd"/>
+      <w:r>
+        <w:t xml:space="preserve">, there is another </w:t>
+      </w:r>
+      <w:proofErr w:type="spellStart"/>
+      <w:r>
+        <w:t>prehension</w:t>
+      </w:r>
+      <w:proofErr w:type="spellEnd"/>
+      <w:r>
+        <w:t xml:space="preserve"> that combines with it to produce the null </w:t>
+      </w:r>
+      <w:proofErr w:type="spellStart"/>
+      <w:r>
+        <w:t>prehension</w:t>
+      </w:r>
+      <w:proofErr w:type="spellEnd"/>
+      <w:r>
+        <w:t>.</w:t>
+      </w:r>
+    </w:p>
+    <w:p>
+      <w:r>
+        <w:t xml:space="preserve">The operation </w:t>
+      </w:r>
+      <w:r>
+        <w:sym w:font="Symbol" w:char="F0C4"/>
+      </w:r>
+      <w:r>
+        <w:t xml:space="preserve">, which we will call “intensify” (although it may also de-intensify) accepts an element of R and an element of G (a </w:t>
+      </w:r>
+      <w:proofErr w:type="spellStart"/>
+      <w:r>
+        <w:t>prehension</w:t>
+      </w:r>
+      <w:proofErr w:type="spellEnd"/>
+      <w:r>
+        <w:t>), and produces an element of G.</w:t>
+      </w:r>
+    </w:p>
+    <w:p>
+      <w:r>
+        <w:t>Axioms:</w:t>
+      </w:r>
+    </w:p>
+    <w:p>
+      <w:r>
+        <w:t xml:space="preserve">a, b </w:t>
+      </w:r>
+      <w:r>
+        <w:sym w:font="Symbol" w:char="F0CE"/>
+      </w:r>
+      <w:r>
+        <w:t xml:space="preserve"> G:</w:t>
+      </w:r>
+    </w:p>
+    <w:p>
+      <w:r>
+        <w:t xml:space="preserve">(a </w:t>
+      </w:r>
+      <w:r>
+        <w:sym w:font="Symbol" w:char="F0C4"/>
+      </w:r>
+      <w:r>
+        <w:t xml:space="preserve"> b)x = ax </w:t>
+      </w:r>
+      <w:r>
+        <w:sym w:font="Symbol" w:char="F0C4"/>
+      </w:r>
+      <w:r>
+        <w:t xml:space="preserve"> </w:t>
+      </w:r>
+      <w:proofErr w:type="spellStart"/>
+      <w:r>
+        <w:t>bx</w:t>
+      </w:r>
+      <w:proofErr w:type="spellEnd"/>
+    </w:p>
+    <w:p>
+      <w:r>
+        <w:t xml:space="preserve">a(x </w:t>
+      </w:r>
+      <w:r>
+        <w:sym w:font="Symbol" w:char="F0C4"/>
+      </w:r>
+      <w:r>
+        <w:t xml:space="preserve"> y) = ax </w:t>
+      </w:r>
+      <w:r>
+        <w:sym w:font="Symbol" w:char="F0C4"/>
+      </w:r>
+      <w:r>
+        <w:t xml:space="preserve"> ay</w:t>
+      </w:r>
+    </w:p>
+    <w:p>
+      <w:pPr>
+        <w:pStyle w:val="Heading3"/>
+      </w:pPr>
+      <w:bookmarkStart w:id="6" w:name="_Toc461152740"/>
+      <w:r>
+        <w:t xml:space="preserve">The Meaning of </w:t>
+      </w:r>
+      <w:proofErr w:type="spellStart"/>
+      <w:r>
+        <w:t>Prehensions</w:t>
+      </w:r>
+      <w:bookmarkEnd w:id="6"/>
+      <w:proofErr w:type="spellEnd"/>
+    </w:p>
+    <w:p>
+      <w:r>
+        <w:t xml:space="preserve">An agent’s </w:t>
+      </w:r>
+      <w:proofErr w:type="spellStart"/>
+      <w:r>
+        <w:t>prehension</w:t>
+      </w:r>
+      <w:proofErr w:type="spellEnd"/>
+      <w:r>
+        <w:t xml:space="preserve"> of itself is its view of its own internal state.</w:t>
+      </w:r>
+    </w:p>
+    <w:p>
+      <w:r>
+        <w:t xml:space="preserve">An agent’s </w:t>
+      </w:r>
+      <w:proofErr w:type="spellStart"/>
+      <w:r>
+        <w:t>prehension</w:t>
+      </w:r>
+      <w:proofErr w:type="spellEnd"/>
+      <w:r>
+        <w:t xml:space="preserve"> of its environment is its view of its surroundings.</w:t>
+      </w:r>
+    </w:p>
+    <w:p>
+      <w:r>
+        <w:t xml:space="preserve">But from the point of view of the </w:t>
+      </w:r>
+      <w:proofErr w:type="spellStart"/>
+      <w:r>
+        <w:t>prehension</w:t>
+      </w:r>
+      <w:proofErr w:type="spellEnd"/>
+      <w:r>
+        <w:t xml:space="preserve"> module, these </w:t>
+      </w:r>
+      <w:proofErr w:type="spellStart"/>
+      <w:r>
         <w:t>prehensions</w:t>
       </w:r>
       <w:proofErr w:type="spellEnd"/>
       <w:r>
-        <w:t xml:space="preserve">. A </w:t>
+        <w:t xml:space="preserve"> are interchangeable.</w:t>
+      </w:r>
+    </w:p>
+    <w:p>
+      <w:r>
+        <w:t xml:space="preserve">A null </w:t>
       </w:r>
       <w:proofErr w:type="spellStart"/>
       <w:r>
@@ -817,26 +1643,38 @@
       </w:r>
       <w:proofErr w:type="spellEnd"/>
       <w:r>
-        <w:t xml:space="preserve"> can be roughly understood as a state of affairs in the world as seen from a particular point of view. (In this case the world is the world of our model [see Morgan 2012], but Whitehead views this as a useful metaphysics for the actual world.)</w:t>
-      </w:r>
-    </w:p>
-    <w:p>
-      <w:r>
-        <w:t xml:space="preserve">The operation </w:t>
-      </w:r>
-      <w:r>
-        <w:sym w:font="Symbol" w:char="F0C5"/>
-      </w:r>
-      <w:r>
-        <w:t>, which we will call “</w:t>
-      </w:r>
-      <w:proofErr w:type="spellStart"/>
-      <w:r>
-        <w:t>prehend</w:t>
-      </w:r>
-      <w:proofErr w:type="spellEnd"/>
-      <w:r>
-        <w:t xml:space="preserve">”, accepts two </w:t>
+        <w:t xml:space="preserve"> could arise, e.g., from the environment when an agent has no neighbors. It could arise internally when an agent has “no opinion” on the relevant parameters, e.g., a color-blind agent in our fashion model.</w:t>
+      </w:r>
+    </w:p>
+    <w:p>
+      <w:proofErr w:type="spellStart"/>
+      <w:r>
+        <w:t>Invertibility</w:t>
+      </w:r>
+      <w:proofErr w:type="spellEnd"/>
+      <w:r>
+        <w:t xml:space="preserve"> may occur, for instance, when an agent has some internal tendency to act in some way (e.g., to move to a new neighborhood or switch fashions) but some force in the environment exactly offsets that tendency (e.g., that “authorities” establish come penalty for so acting).</w:t>
+      </w:r>
+    </w:p>
+    <w:p>
+      <w:r>
+        <w:t xml:space="preserve">An intensification of a </w:t>
+      </w:r>
+      <w:proofErr w:type="spellStart"/>
+      <w:r>
+        <w:t>prehension</w:t>
+      </w:r>
+      <w:proofErr w:type="spellEnd"/>
+      <w:r>
+        <w:t xml:space="preserve"> leaves the elements of the </w:t>
+      </w:r>
+      <w:proofErr w:type="spellStart"/>
+      <w:r>
+        <w:t>prehension</w:t>
+      </w:r>
+      <w:proofErr w:type="spellEnd"/>
+      <w:r>
+        <w:t xml:space="preserve"> in the same internal relationship, but they are scaled up or down relative to other </w:t>
       </w:r>
       <w:proofErr w:type="spellStart"/>
       <w:r>
@@ -844,33 +1682,12 @@
       </w:r>
       <w:proofErr w:type="spellEnd"/>
       <w:r>
-        <w:t xml:space="preserve"> as arguments and produces a third </w:t>
-      </w:r>
-      <w:proofErr w:type="spellStart"/>
-      <w:r>
-        <w:t>prehension</w:t>
-      </w:r>
-      <w:proofErr w:type="spellEnd"/>
-      <w:r>
-        <w:t>.</w:t>
-      </w:r>
-    </w:p>
-    <w:p>
-      <w:r>
-        <w:t>Axioms:</w:t>
-      </w:r>
-    </w:p>
-    <w:p>
-      <w:r>
-        <w:t xml:space="preserve">Closure: Every </w:t>
-      </w:r>
-      <w:proofErr w:type="spellStart"/>
-      <w:r>
-        <w:t>prehending</w:t>
-      </w:r>
-      <w:proofErr w:type="spellEnd"/>
-      <w:r>
-        <w:t xml:space="preserve"> involving two </w:t>
+        <w:t>. This is useful for capturing situations like the gradual dissipation of an attitude, or increasing fanaticism over time.</w:t>
+      </w:r>
+    </w:p>
+    <w:p>
+      <w:r>
+        <w:t xml:space="preserve">We note that this interpretation of </w:t>
       </w:r>
       <w:proofErr w:type="spellStart"/>
       <w:r>
@@ -878,276 +1695,7 @@
       </w:r>
       <w:proofErr w:type="spellEnd"/>
       <w:r>
-        <w:t xml:space="preserve"> will produce a </w:t>
-      </w:r>
-      <w:proofErr w:type="spellStart"/>
-      <w:r>
-        <w:t>prehension</w:t>
-      </w:r>
-      <w:proofErr w:type="spellEnd"/>
-      <w:r>
-        <w:t>.</w:t>
-      </w:r>
-    </w:p>
-    <w:p>
-      <w:r>
-        <w:t xml:space="preserve">Associativity: (a </w:t>
-      </w:r>
-      <w:r>
-        <w:sym w:font="Symbol" w:char="F0C5"/>
-      </w:r>
-      <w:r>
-        <w:t xml:space="preserve"> b) </w:t>
-      </w:r>
-      <w:r>
-        <w:sym w:font="Symbol" w:char="F0C5"/>
-      </w:r>
-      <w:r>
-        <w:t xml:space="preserve"> c = a </w:t>
-      </w:r>
-      <w:r>
-        <w:sym w:font="Symbol" w:char="F0C5"/>
-      </w:r>
-      <w:r>
-        <w:t xml:space="preserve"> (b </w:t>
-      </w:r>
-      <w:r>
-        <w:sym w:font="Symbol" w:char="F0C5"/>
-      </w:r>
-      <w:r>
-        <w:t xml:space="preserve"> c)</w:t>
-      </w:r>
-    </w:p>
-    <w:p>
-      <w:r>
-        <w:t xml:space="preserve">In a typical agent model, this will mean that we must ensure that, say, a neighborhood can interact with a neighborhood (b </w:t>
-      </w:r>
-      <w:r>
-        <w:sym w:font="Symbol" w:char="F0C5"/>
-      </w:r>
-      <w:r>
-        <w:t xml:space="preserve"> c), and then with an agent (a </w:t>
-      </w:r>
-      <w:r>
-        <w:sym w:font="Symbol" w:char="F0C5"/>
-      </w:r>
-      <w:r>
-        <w:t xml:space="preserve"> (b </w:t>
-      </w:r>
-      <w:r>
-        <w:sym w:font="Symbol" w:char="F0C5"/>
-      </w:r>
-      <w:r>
-        <w:t xml:space="preserve"> c)). Furthermore, this must produce an identical </w:t>
-      </w:r>
-      <w:proofErr w:type="spellStart"/>
-      <w:r>
-        <w:t>prehension</w:t>
-      </w:r>
-      <w:proofErr w:type="spellEnd"/>
-      <w:r>
-        <w:t xml:space="preserve"> to that produced by an agent interacting with one neighborhood and then another one ((a </w:t>
-      </w:r>
-      <w:r>
-        <w:sym w:font="Symbol" w:char="F0C5"/>
-      </w:r>
-      <w:r>
-        <w:t xml:space="preserve"> b) </w:t>
-      </w:r>
-      <w:r>
-        <w:sym w:font="Symbol" w:char="F0C5"/>
-      </w:r>
-      <w:r>
-        <w:t xml:space="preserve"> c).</w:t>
-      </w:r>
-    </w:p>
-    <w:p>
-      <w:r>
-        <w:t xml:space="preserve">Identity: Any </w:t>
-      </w:r>
-      <w:proofErr w:type="spellStart"/>
-      <w:r>
-        <w:t>prehension</w:t>
-      </w:r>
-      <w:proofErr w:type="spellEnd"/>
-      <w:r>
-        <w:t xml:space="preserve"> </w:t>
-      </w:r>
-      <w:proofErr w:type="spellStart"/>
-      <w:r>
-        <w:t>prehending</w:t>
-      </w:r>
-      <w:proofErr w:type="spellEnd"/>
-      <w:r>
-        <w:t xml:space="preserve"> the null </w:t>
-      </w:r>
-      <w:proofErr w:type="spellStart"/>
-      <w:r>
-        <w:t>prehension</w:t>
-      </w:r>
-      <w:proofErr w:type="spellEnd"/>
-      <w:r>
-        <w:t xml:space="preserve"> produces itself.</w:t>
-      </w:r>
-    </w:p>
-    <w:p>
-      <w:proofErr w:type="spellStart"/>
-      <w:r>
-        <w:t>Invertibility</w:t>
-      </w:r>
-      <w:proofErr w:type="spellEnd"/>
-      <w:r>
-        <w:t xml:space="preserve">: For any </w:t>
-      </w:r>
-      <w:proofErr w:type="spellStart"/>
-      <w:r>
-        <w:t>prehension</w:t>
-      </w:r>
-      <w:proofErr w:type="spellEnd"/>
-      <w:r>
-        <w:t xml:space="preserve">, there is another </w:t>
-      </w:r>
-      <w:proofErr w:type="spellStart"/>
-      <w:r>
-        <w:t>prehension</w:t>
-      </w:r>
-      <w:proofErr w:type="spellEnd"/>
-      <w:r>
-        <w:t xml:space="preserve"> that combines with it to produce the null </w:t>
-      </w:r>
-      <w:proofErr w:type="spellStart"/>
-      <w:r>
-        <w:t>prehension</w:t>
-      </w:r>
-      <w:proofErr w:type="spellEnd"/>
-      <w:r>
-        <w:t>.</w:t>
-      </w:r>
-    </w:p>
-    <w:p>
-      <w:r>
-        <w:t xml:space="preserve">The operation </w:t>
-      </w:r>
-      <w:r>
-        <w:sym w:font="Symbol" w:char="F0C4"/>
-      </w:r>
-      <w:r>
-        <w:t xml:space="preserve">, which we will call “intensify” (although it may also de-intensify) accepts an element of R and an element of G (a </w:t>
-      </w:r>
-      <w:proofErr w:type="spellStart"/>
-      <w:r>
-        <w:t>prehension</w:t>
-      </w:r>
-      <w:proofErr w:type="spellEnd"/>
-      <w:r>
-        <w:t>), and produces an element of G.</w:t>
-      </w:r>
-    </w:p>
-    <w:p>
-      <w:r>
-        <w:t>Axioms:</w:t>
-      </w:r>
-    </w:p>
-    <w:p>
-      <w:r>
-        <w:t xml:space="preserve">a, b </w:t>
-      </w:r>
-      <w:r>
-        <w:sym w:font="Symbol" w:char="F0CE"/>
-      </w:r>
-      <w:r>
-        <w:t xml:space="preserve"> G:</w:t>
-      </w:r>
-    </w:p>
-    <w:p>
-      <w:r>
-        <w:t xml:space="preserve">(a </w:t>
-      </w:r>
-      <w:r>
-        <w:sym w:font="Symbol" w:char="F0C4"/>
-      </w:r>
-      <w:r>
-        <w:t xml:space="preserve"> b)x = ax </w:t>
-      </w:r>
-      <w:r>
-        <w:sym w:font="Symbol" w:char="F0C4"/>
-      </w:r>
-      <w:r>
-        <w:t xml:space="preserve"> </w:t>
-      </w:r>
-      <w:proofErr w:type="spellStart"/>
-      <w:r>
-        <w:t>bx</w:t>
-      </w:r>
-      <w:proofErr w:type="spellEnd"/>
-    </w:p>
-    <w:p>
-      <w:r>
-        <w:t xml:space="preserve">a(x </w:t>
-      </w:r>
-      <w:r>
-        <w:sym w:font="Symbol" w:char="F0C4"/>
-      </w:r>
-      <w:r>
-        <w:t xml:space="preserve"> y) = ax </w:t>
-      </w:r>
-      <w:r>
-        <w:sym w:font="Symbol" w:char="F0C4"/>
-      </w:r>
-      <w:r>
-        <w:t xml:space="preserve"> ay</w:t>
-      </w:r>
-    </w:p>
-    <w:p>
-      <w:pPr>
-        <w:pStyle w:val="Heading3"/>
-      </w:pPr>
-      <w:r>
-        <w:t xml:space="preserve">The Meaning of </w:t>
-      </w:r>
-      <w:proofErr w:type="spellStart"/>
-      <w:r>
-        <w:t>Prehensions</w:t>
-      </w:r>
-      <w:proofErr w:type="spellEnd"/>
-    </w:p>
-    <w:p>
-      <w:r>
-        <w:t xml:space="preserve">An agent’s </w:t>
-      </w:r>
-      <w:proofErr w:type="spellStart"/>
-      <w:r>
-        <w:t>prehension</w:t>
-      </w:r>
-      <w:proofErr w:type="spellEnd"/>
-      <w:r>
-        <w:t xml:space="preserve"> of itself is its view of its own internal state.</w:t>
-      </w:r>
-    </w:p>
-    <w:p>
-      <w:r>
-        <w:t xml:space="preserve">An agent’s </w:t>
-      </w:r>
-      <w:proofErr w:type="spellStart"/>
-      <w:r>
-        <w:t>prehension</w:t>
-      </w:r>
-      <w:proofErr w:type="spellEnd"/>
-      <w:r>
-        <w:t xml:space="preserve"> of its environment is its view of its surroundings.</w:t>
-      </w:r>
-    </w:p>
-    <w:p>
-      <w:r>
-        <w:t xml:space="preserve">But from the point of view of the </w:t>
-      </w:r>
-      <w:proofErr w:type="spellStart"/>
-      <w:r>
-        <w:t>prehension</w:t>
-      </w:r>
-      <w:proofErr w:type="spellEnd"/>
-      <w:r>
-        <w:t xml:space="preserve"> module, these </w:t>
+        <w:t xml:space="preserve"> essentially means that the combination of two </w:t>
       </w:r>
       <w:proofErr w:type="spellStart"/>
       <w:r>
@@ -1155,79 +1703,6 @@
       </w:r>
       <w:proofErr w:type="spellEnd"/>
       <w:r>
-        <w:t xml:space="preserve"> are interchangeable.</w:t>
-      </w:r>
-    </w:p>
-    <w:p>
-      <w:r>
-        <w:t xml:space="preserve">A null </w:t>
-      </w:r>
-      <w:proofErr w:type="spellStart"/>
-      <w:r>
-        <w:t>prehension</w:t>
-      </w:r>
-      <w:proofErr w:type="spellEnd"/>
-      <w:r>
-        <w:t xml:space="preserve"> could arise, e.g., from the environment when an agent has no neighbors. It could arise internally when an agent has “no opinion” on the relevant parameters, e.g., a color-blind agent in our fashion model.</w:t>
-      </w:r>
-    </w:p>
-    <w:p>
-      <w:proofErr w:type="spellStart"/>
-      <w:r>
-        <w:t>Invertibility</w:t>
-      </w:r>
-      <w:proofErr w:type="spellEnd"/>
-      <w:r>
-        <w:t xml:space="preserve"> may occur, for instance, when an agent has some internal tendency to act in some way (e.g., to move to a new neighborhood or switch fashions) but some force in the environment exactly offsets that tendency (e.g., that “authorities” establish come penalty for so acting).</w:t>
-      </w:r>
-    </w:p>
-    <w:p>
-      <w:r>
-        <w:t xml:space="preserve">An intensification of a </w:t>
-      </w:r>
-      <w:proofErr w:type="spellStart"/>
-      <w:r>
-        <w:t>prehension</w:t>
-      </w:r>
-      <w:proofErr w:type="spellEnd"/>
-      <w:r>
-        <w:t xml:space="preserve"> leaves the elements of the </w:t>
-      </w:r>
-      <w:proofErr w:type="spellStart"/>
-      <w:r>
-        <w:t>prehension</w:t>
-      </w:r>
-      <w:proofErr w:type="spellEnd"/>
-      <w:r>
-        <w:t xml:space="preserve"> in the same internal relationship, but they are scaled up or down relative to other </w:t>
-      </w:r>
-      <w:proofErr w:type="spellStart"/>
-      <w:r>
-        <w:t>prehensions</w:t>
-      </w:r>
-      <w:proofErr w:type="spellEnd"/>
-      <w:r>
-        <w:t>. This is useful for capturing situations like the gradual dissipation of an attitude, or increasing fanaticism over time.</w:t>
-      </w:r>
-    </w:p>
-    <w:p>
-      <w:r>
-        <w:t xml:space="preserve">We note that this interpretation of </w:t>
-      </w:r>
-      <w:proofErr w:type="spellStart"/>
-      <w:r>
-        <w:t>prehensions</w:t>
-      </w:r>
-      <w:proofErr w:type="spellEnd"/>
-      <w:r>
-        <w:t xml:space="preserve"> essentially means that the combination of two </w:t>
-      </w:r>
-      <w:proofErr w:type="spellStart"/>
-      <w:r>
-        <w:t>prehensions</w:t>
-      </w:r>
-      <w:proofErr w:type="spellEnd"/>
-      <w:r>
         <w:t xml:space="preserve"> to produce a third implements Aristotle’s notion of the “practical syllogism” in code.</w:t>
       </w:r>
       <w:r>
@@ -1236,16 +1711,7 @@
     </w:p>
     <w:p>
       <w:r>
-        <w:t>In our system, the major premise of Aris</w:t>
-      </w:r>
-      <w:r>
-        <w:t xml:space="preserve">totle's practical syllogism is </w:t>
-      </w:r>
-      <w:r>
-        <w:t>the agent's understanding of its own condition, e.g., for a fashion follower</w:t>
-      </w:r>
-      <w:r>
-        <w:t xml:space="preserve"> </w:t>
+        <w:t xml:space="preserve">In our system, the major premise of Aristotle's practical syllogism is the agent's understanding of its own condition, e.g., for a fashion follower </w:t>
       </w:r>
       <w:r>
         <w:t>in Adam Smith’s</w:t>
@@ -1274,13 +1740,7 @@
         <w:t>Major Premise:</w:t>
       </w:r>
       <w:r>
-        <w:t xml:space="preserve"> I want the fashion I wear be</w:t>
-      </w:r>
-      <w:r>
-        <w:t xml:space="preserve"> the same as the fashion of the </w:t>
-      </w:r>
-      <w:r>
-        <w:t xml:space="preserve">trendiest people. (Self </w:t>
+        <w:t xml:space="preserve"> I want the fashion I wear be the same as the fashion of the trendiest people. (Self </w:t>
       </w:r>
       <w:proofErr w:type="spellStart"/>
       <w:r>
@@ -1293,10 +1753,7 @@
     </w:p>
     <w:p>
       <w:r>
-        <w:t>The minor premise is the a</w:t>
-      </w:r>
-      <w:r>
-        <w:t>gent's understanding of its environment:</w:t>
+        <w:t>The minor premise is the agent's understanding of its environment:</w:t>
       </w:r>
     </w:p>
     <w:p>
@@ -1328,16 +1785,7 @@
     </w:p>
     <w:p>
       <w:r>
-        <w:t xml:space="preserve">The conclusion of an Aristotelian practical </w:t>
-      </w:r>
-      <w:r>
-        <w:t xml:space="preserve">syllogism is not a proposition, </w:t>
-      </w:r>
-      <w:r>
-        <w:t>but an action. Thus, given the major and minor premises above, the "conclusion"</w:t>
-      </w:r>
-      <w:r>
-        <w:t xml:space="preserve"> of the practical syllogism is:</w:t>
+        <w:t>The conclusion of an Aristotelian practical syllogism is not a proposition, but an action. Thus, given the major and minor premises above, the "conclusion" of the practical syllogism is:</w:t>
       </w:r>
     </w:p>
     <w:p>
@@ -1356,27 +1804,15 @@
       </w:r>
       <w:proofErr w:type="spellEnd"/>
       <w:r>
-        <w:t xml:space="preserve"> resulting from combining the</w:t>
-      </w:r>
-      <w:r>
-        <w:t xml:space="preserve"> </w:t>
-      </w:r>
-      <w:r>
-        <w:t>major and minor premises.)</w:t>
-      </w:r>
-    </w:p>
-    <w:p>
-      <w:r>
-        <w:t>Similarly, in Schellin</w:t>
-      </w:r>
-      <w:r>
-        <w:t>g's segregation model</w:t>
-      </w:r>
-      <w:r>
-        <w:t xml:space="preserve"> </w:t>
-      </w:r>
-      <w:r>
-        <w:t>(to be described in more detail later</w:t>
+        <w:t xml:space="preserve"> resulting from combining the major and minor premises.)</w:t>
+      </w:r>
+    </w:p>
+    <w:p>
+      <w:r>
+        <w:t>Similarly, in Schelling's segregation model</w:t>
+      </w:r>
+      <w:r>
+        <w:t xml:space="preserve"> (to be described in more detail later</w:t>
       </w:r>
       <w:r>
         <w:t>; see Schelling 2006</w:t>
@@ -1396,13 +1832,7 @@
         <w:t>Major Premise:</w:t>
       </w:r>
       <w:r>
-        <w:t xml:space="preserve"> I wish to live in a neighborhood where at least X% of</w:t>
-      </w:r>
-      <w:r>
-        <w:t xml:space="preserve"> </w:t>
-      </w:r>
-      <w:r>
-        <w:t xml:space="preserve">the people are like me. (Self </w:t>
+        <w:t xml:space="preserve"> I wish to live in a neighborhood where at least X% of the people are like me. (Self </w:t>
       </w:r>
       <w:proofErr w:type="spellStart"/>
       <w:r>
@@ -1432,20 +1862,11 @@
       </w:r>
       <w:proofErr w:type="gramEnd"/>
       <w:r>
-        <w:t xml:space="preserve"> of</w:t>
-      </w:r>
-      <w:r>
-        <w:t xml:space="preserve"> people like </w:t>
-      </w:r>
-      <w:r>
-        <w:t>me. (</w:t>
-      </w:r>
-      <w:proofErr w:type="spellStart"/>
-      <w:r>
-        <w:t>Env</w:t>
-      </w:r>
-      <w:r>
-        <w:t>iroment</w:t>
+        <w:t xml:space="preserve"> of people like me. (</w:t>
+      </w:r>
+      <w:proofErr w:type="spellStart"/>
+      <w:r>
+        <w:t>Enviroment</w:t>
       </w:r>
       <w:proofErr w:type="spellEnd"/>
       <w:r>
@@ -1484,14 +1905,14 @@
       <w:pPr>
         <w:pStyle w:val="Heading2"/>
       </w:pPr>
-      <w:bookmarkStart w:id="4" w:name="_Toc461149801"/>
+      <w:bookmarkStart w:id="7" w:name="_Toc461152741"/>
       <w:r>
         <w:t xml:space="preserve">III. Markov Chains as </w:t>
       </w:r>
       <w:r>
         <w:t>the Basis for Agent Actions?</w:t>
       </w:r>
-      <w:bookmarkEnd w:id="4"/>
+      <w:bookmarkEnd w:id="7"/>
     </w:p>
     <w:p/>
     <w:p/>
@@ -1499,9 +1920,11 @@
       <w:pPr>
         <w:pStyle w:val="Heading3"/>
       </w:pPr>
+      <w:bookmarkStart w:id="8" w:name="_Toc461152742"/>
       <w:r>
         <w:t>Forest Fire Model</w:t>
       </w:r>
+      <w:bookmarkEnd w:id="8"/>
     </w:p>
     <w:p/>
     <w:p/>
@@ -1509,6 +1932,7 @@
       <w:pPr>
         <w:pStyle w:val="Heading3"/>
       </w:pPr>
+      <w:bookmarkStart w:id="9" w:name="_Toc461152743"/>
       <w:r>
         <w:t xml:space="preserve">Abelian </w:t>
       </w:r>
@@ -1520,6 +1944,7 @@
       <w:r>
         <w:t xml:space="preserve"> Model</w:t>
       </w:r>
+      <w:bookmarkEnd w:id="9"/>
     </w:p>
     <w:p/>
     <w:p/>
@@ -1527,9 +1952,11 @@
       <w:pPr>
         <w:pStyle w:val="Heading3"/>
       </w:pPr>
+      <w:bookmarkStart w:id="10" w:name="_Toc461152744"/>
       <w:r>
         <w:t>Adam Smith’s Fashion Model</w:t>
       </w:r>
+      <w:bookmarkEnd w:id="10"/>
     </w:p>
     <w:p/>
     <w:p/>
@@ -1537,11 +1964,11 @@
       <w:pPr>
         <w:pStyle w:val="Heading3"/>
       </w:pPr>
-      <w:bookmarkStart w:id="5" w:name="_GoBack"/>
-      <w:bookmarkEnd w:id="5"/>
+      <w:bookmarkStart w:id="11" w:name="_Toc461152745"/>
       <w:r>
         <w:t>Thomas Schelling’s Segregation Model</w:t>
       </w:r>
+      <w:bookmarkEnd w:id="11"/>
     </w:p>
     <w:p/>
     <w:p/>
@@ -1559,11 +1986,11 @@
       <w:pPr>
         <w:pStyle w:val="Heading2"/>
       </w:pPr>
-      <w:bookmarkStart w:id="6" w:name="_Toc461149802"/>
+      <w:bookmarkStart w:id="12" w:name="_Toc461152746"/>
       <w:r>
         <w:t>Conclusion</w:t>
       </w:r>
-      <w:bookmarkEnd w:id="6"/>
+      <w:bookmarkEnd w:id="12"/>
     </w:p>
     <w:p/>
     <w:p/>
@@ -1582,11 +2009,11 @@
       <w:pPr>
         <w:pStyle w:val="Heading2"/>
       </w:pPr>
-      <w:bookmarkStart w:id="7" w:name="_Toc461149803"/>
+      <w:bookmarkStart w:id="13" w:name="_Toc461152747"/>
       <w:r>
         <w:t>Bibliography</w:t>
       </w:r>
-      <w:bookmarkEnd w:id="7"/>
+      <w:bookmarkEnd w:id="13"/>
     </w:p>
     <w:p>
       <w:pPr>
@@ -2443,6 +2870,7 @@
   <w:style w:type="character" w:default="1" w:styleId="DefaultParagraphFont">
     <w:name w:val="Default Paragraph Font"/>
     <w:uiPriority w:val="1"/>
+    <w:semiHidden/>
     <w:unhideWhenUsed/>
   </w:style>
   <w:style w:type="table" w:default="1" w:styleId="TableNormal">
@@ -2794,7 +3222,6 @@
     <w:next w:val="Normal"/>
     <w:autoRedefine/>
     <w:uiPriority w:val="39"/>
-    <w:semiHidden/>
     <w:unhideWhenUsed/>
     <w:rsid w:val="00AF66D4"/>
     <w:pPr>
@@ -3190,7 +3617,7 @@
 </file>
 
 <file path=customXml/itemProps1.xml><?xml version="1.0" encoding="utf-8"?>
-<ds:datastoreItem xmlns:ds="http://schemas.openxmlformats.org/officeDocument/2006/customXml" ds:itemID="{28723478-1619-594C-8EE0-85CEC7919537}">
+<ds:datastoreItem xmlns:ds="http://schemas.openxmlformats.org/officeDocument/2006/customXml" ds:itemID="{F8B5D659-27C5-1A42-B407-456D1E4D3F92}">
   <ds:schemaRefs>
     <ds:schemaRef ds:uri="http://schemas.openxmlformats.org/officeDocument/2006/bibliography"/>
   </ds:schemaRefs>

</xml_diff>